<commit_message>
Update Modelo de negocios
</commit_message>
<xml_diff>
--- a/Documentacion/Modelo de negocios.docx
+++ b/Documentacion/Modelo de negocios.docx
@@ -1,6 +1,6 @@
 
 <file path=word/document.xml><?xml version="1.0" encoding="utf-8"?>
-<w:document xmlns:wpc="http://schemas.microsoft.com/office/word/2010/wordprocessingCanvas" xmlns:cx="http://schemas.microsoft.com/office/drawing/2014/chartex" xmlns:cx1="http://schemas.microsoft.com/office/drawing/2015/9/8/chartex" xmlns:cx2="http://schemas.microsoft.com/office/drawing/2015/10/21/chartex" xmlns:cx3="http://schemas.microsoft.com/office/drawing/2016/5/9/chartex" xmlns:cx4="http://schemas.microsoft.com/office/drawing/2016/5/10/chartex" xmlns:cx5="http://schemas.microsoft.com/office/drawing/2016/5/11/chartex" xmlns:cx6="http://schemas.microsoft.com/office/drawing/2016/5/12/chartex" xmlns:cx7="http://schemas.microsoft.com/office/drawing/2016/5/13/chartex" xmlns:cx8="http://schemas.microsoft.com/office/drawing/2016/5/14/chartex" xmlns:mc="http://schemas.openxmlformats.org/markup-compatibility/2006" xmlns:aink="http://schemas.microsoft.com/office/drawing/2016/ink" xmlns:am3d="http://schemas.microsoft.com/office/drawing/2017/model3d" xmlns:o="urn:schemas-microsoft-com:office:office" xmlns:r="http://schemas.openxmlformats.org/officeDocument/2006/relationships" xmlns:m="http://schemas.openxmlformats.org/officeDocument/2006/math" xmlns:v="urn:schemas-microsoft-com:vml" xmlns:wp14="http://schemas.microsoft.com/office/word/2010/wordprocessingDrawing" xmlns:wp="http://schemas.openxmlformats.org/drawingml/2006/wordprocessingDrawing" xmlns:w10="urn:schemas-microsoft-com:office:word" xmlns:w="http://schemas.openxmlformats.org/wordprocessingml/2006/main" xmlns:w14="http://schemas.microsoft.com/office/word/2010/wordml" xmlns:w15="http://schemas.microsoft.com/office/word/2012/wordml" xmlns:w16cex="http://schemas.microsoft.com/office/word/2018/wordml/cex" xmlns:w16cid="http://schemas.microsoft.com/office/word/2016/wordml/cid" xmlns:w16="http://schemas.microsoft.com/office/word/2018/wordml" xmlns:w16se="http://schemas.microsoft.com/office/word/2015/wordml/symex" xmlns:wpg="http://schemas.microsoft.com/office/word/2010/wordprocessingGroup" xmlns:wpi="http://schemas.microsoft.com/office/word/2010/wordprocessingInk" xmlns:wne="http://schemas.microsoft.com/office/word/2006/wordml" xmlns:wps="http://schemas.microsoft.com/office/word/2010/wordprocessingShape" mc:Ignorable="w14 w15 w16se w16cid w16 w16cex wp14">
+<w:document xmlns:wpc="http://schemas.microsoft.com/office/word/2010/wordprocessingCanvas" xmlns:cx="http://schemas.microsoft.com/office/drawing/2014/chartex" xmlns:mc="http://schemas.openxmlformats.org/markup-compatibility/2006" xmlns:o="urn:schemas-microsoft-com:office:office" xmlns:r="http://schemas.openxmlformats.org/officeDocument/2006/relationships" xmlns:m="http://schemas.openxmlformats.org/officeDocument/2006/math" xmlns:v="urn:schemas-microsoft-com:vml" xmlns:wp14="http://schemas.microsoft.com/office/word/2010/wordprocessingDrawing" xmlns:wp="http://schemas.openxmlformats.org/drawingml/2006/wordprocessingDrawing" xmlns:w10="urn:schemas-microsoft-com:office:word" xmlns:w="http://schemas.openxmlformats.org/wordprocessingml/2006/main" xmlns:w14="http://schemas.microsoft.com/office/word/2010/wordml" xmlns:w15="http://schemas.microsoft.com/office/word/2012/wordml" xmlns:w16se="http://schemas.microsoft.com/office/word/2015/wordml/symex" xmlns:wpg="http://schemas.microsoft.com/office/word/2010/wordprocessingGroup" xmlns:wpi="http://schemas.microsoft.com/office/word/2010/wordprocessingInk" xmlns:wne="http://schemas.microsoft.com/office/word/2006/wordml" xmlns:wps="http://schemas.microsoft.com/office/word/2010/wordprocessingShape" mc:Ignorable="w14 w15 w16se wp14">
   <w:body>
     <w:p>
       <w:pPr>
@@ -37,7 +37,7 @@
           <w:rFonts w:ascii="Arial" w:hAnsi="Arial" w:cs="Arial"/>
           <w:b/>
           <w:bCs/>
-          <w:sz w:val="24"/>
+          <w:sz w:val="28"/>
           <w:szCs w:val="24"/>
         </w:rPr>
       </w:pPr>
@@ -46,89 +46,27 @@
           <w:rFonts w:ascii="Arial" w:hAnsi="Arial" w:cs="Arial"/>
           <w:b/>
           <w:bCs/>
-          <w:sz w:val="24"/>
-          <w:szCs w:val="24"/>
-        </w:rPr>
-        <w:t>Modelo</w:t>
-      </w:r>
-      <w:r>
-        <w:rPr>
-          <w:rFonts w:ascii="Arial" w:hAnsi="Arial" w:cs="Arial"/>
-          <w:b/>
-          <w:bCs/>
-          <w:sz w:val="24"/>
-          <w:szCs w:val="24"/>
-        </w:rPr>
-        <w:t xml:space="preserve"> </w:t>
-      </w:r>
-      <w:r>
-        <w:rPr>
-          <w:rFonts w:ascii="Arial" w:hAnsi="Arial" w:cs="Arial"/>
-          <w:b/>
-          <w:bCs/>
-          <w:sz w:val="24"/>
-          <w:szCs w:val="24"/>
-        </w:rPr>
-        <w:t>Freemium:</w:t>
-      </w:r>
-      <w:r>
-        <w:rPr>
-          <w:rFonts w:ascii="Arial" w:hAnsi="Arial" w:cs="Arial"/>
-          <w:b/>
-          <w:bCs/>
-          <w:sz w:val="24"/>
-          <w:szCs w:val="24"/>
-        </w:rPr>
-        <w:t xml:space="preserve"> </w:t>
-      </w:r>
-    </w:p>
-    <w:p>
-      <w:pPr>
-        <w:rPr>
-          <w:rFonts w:ascii="Arial" w:hAnsi="Arial" w:cs="Arial"/>
-          <w:sz w:val="24"/>
-          <w:szCs w:val="24"/>
-        </w:rPr>
-      </w:pPr>
-      <w:r>
-        <w:rPr>
-          <w:rFonts w:ascii="Arial" w:hAnsi="Arial" w:cs="Arial"/>
-          <w:sz w:val="24"/>
-          <w:szCs w:val="24"/>
-        </w:rPr>
-        <w:t xml:space="preserve">Consiste en ofrecer gratis el uso del </w:t>
-      </w:r>
-      <w:r>
-        <w:rPr>
-          <w:rFonts w:ascii="Arial" w:hAnsi="Arial" w:cs="Arial"/>
-          <w:sz w:val="24"/>
-          <w:szCs w:val="24"/>
-        </w:rPr>
-        <w:t>videojuego,</w:t>
-      </w:r>
-      <w:r>
-        <w:rPr>
-          <w:rFonts w:ascii="Arial" w:hAnsi="Arial" w:cs="Arial"/>
-          <w:sz w:val="24"/>
-          <w:szCs w:val="24"/>
-        </w:rPr>
-        <w:t xml:space="preserve"> pero no la totalidad de su contenido. Se</w:t>
-      </w:r>
-      <w:r>
-        <w:rPr>
-          <w:rFonts w:ascii="Arial" w:hAnsi="Arial" w:cs="Arial"/>
-          <w:sz w:val="24"/>
-          <w:szCs w:val="24"/>
-        </w:rPr>
-        <w:t xml:space="preserve"> </w:t>
-      </w:r>
-      <w:r>
-        <w:rPr>
-          <w:rFonts w:ascii="Arial" w:hAnsi="Arial" w:cs="Arial"/>
-          <w:sz w:val="24"/>
-          <w:szCs w:val="24"/>
-        </w:rPr>
-        <w:t>accede a todos ellos pagando</w:t>
+          <w:sz w:val="28"/>
+          <w:szCs w:val="24"/>
+        </w:rPr>
+        <w:t xml:space="preserve">Modelo Freemium: </w:t>
+      </w:r>
+    </w:p>
+    <w:p>
+      <w:pPr>
+        <w:rPr>
+          <w:rFonts w:ascii="Arial" w:hAnsi="Arial" w:cs="Arial"/>
+          <w:sz w:val="24"/>
+          <w:szCs w:val="24"/>
+        </w:rPr>
+      </w:pPr>
+      <w:r>
+        <w:rPr>
+          <w:rFonts w:ascii="Arial" w:hAnsi="Arial" w:cs="Arial"/>
+          <w:sz w:val="24"/>
+          <w:szCs w:val="24"/>
+        </w:rPr>
+        <w:t>Consiste en ofrecer gratis el uso del videojuego, pero no la totalidad de su contenido. Se accede a todos ellos pagando</w:t>
       </w:r>
       <w:r>
         <w:rPr>
@@ -290,7 +228,7 @@
     </w:p>
     <w:p>
       <w:pPr>
-        <w:pStyle w:val="ListParagraph"/>
+        <w:pStyle w:val="Prrafodelista"/>
         <w:numPr>
           <w:ilvl w:val="0"/>
           <w:numId w:val="1"/>
@@ -316,7 +254,7 @@
     </w:p>
     <w:p>
       <w:pPr>
-        <w:pStyle w:val="ListParagraph"/>
+        <w:pStyle w:val="Prrafodelista"/>
         <w:numPr>
           <w:ilvl w:val="0"/>
           <w:numId w:val="1"/>
@@ -345,6 +283,270 @@
         </w:rPr>
         <w:t xml:space="preserve"> Glóbulos rojos.</w:t>
       </w:r>
+    </w:p>
+    <w:p>
+      <w:pPr>
+        <w:rPr>
+          <w:rFonts w:ascii="Arial" w:hAnsi="Arial" w:cs="Arial"/>
+          <w:sz w:val="24"/>
+          <w:szCs w:val="24"/>
+        </w:rPr>
+      </w:pPr>
+    </w:p>
+    <w:p>
+      <w:pPr>
+        <w:rPr>
+          <w:rFonts w:ascii="Arial" w:hAnsi="Arial" w:cs="Arial"/>
+          <w:sz w:val="24"/>
+          <w:szCs w:val="24"/>
+        </w:rPr>
+      </w:pPr>
+      <w:r>
+        <w:rPr>
+          <w:rFonts w:ascii="Arial" w:hAnsi="Arial" w:cs="Arial"/>
+          <w:sz w:val="24"/>
+          <w:szCs w:val="24"/>
+        </w:rPr>
+        <w:t xml:space="preserve">Con la obtención de glóbulos rojos, se podrán comprar distintos contenidos. Por </w:t>
+      </w:r>
+      <w:r>
+        <w:rPr>
+          <w:rFonts w:ascii="Arial" w:hAnsi="Arial" w:cs="Arial"/>
+          <w:sz w:val="24"/>
+          <w:szCs w:val="24"/>
+        </w:rPr>
+        <w:t>ejemplo,</w:t>
+      </w:r>
+      <w:r>
+        <w:rPr>
+          <w:rFonts w:ascii="Arial" w:hAnsi="Arial" w:cs="Arial"/>
+          <w:sz w:val="24"/>
+          <w:szCs w:val="24"/>
+        </w:rPr>
+        <w:t xml:space="preserve"> skins exclusivos, </w:t>
+      </w:r>
+      <w:r>
+        <w:rPr>
+          <w:rFonts w:ascii="Arial" w:hAnsi="Arial" w:cs="Arial"/>
+          <w:sz w:val="24"/>
+          <w:szCs w:val="24"/>
+        </w:rPr>
+        <w:t>armas.</w:t>
+      </w:r>
+    </w:p>
+    <w:p>
+      <w:pPr>
+        <w:pStyle w:val="Prrafodelista"/>
+        <w:rPr>
+          <w:rFonts w:ascii="Arial" w:hAnsi="Arial" w:cs="Arial"/>
+          <w:sz w:val="24"/>
+          <w:szCs w:val="24"/>
+        </w:rPr>
+      </w:pPr>
+    </w:p>
+    <w:p>
+      <w:pPr>
+        <w:rPr>
+          <w:rFonts w:ascii="Arial" w:hAnsi="Arial" w:cs="Arial"/>
+          <w:b/>
+          <w:bCs/>
+          <w:sz w:val="28"/>
+          <w:szCs w:val="24"/>
+        </w:rPr>
+      </w:pPr>
+      <w:r>
+        <w:rPr>
+          <w:rFonts w:ascii="Arial" w:hAnsi="Arial" w:cs="Arial"/>
+          <w:b/>
+          <w:bCs/>
+          <w:sz w:val="28"/>
+          <w:szCs w:val="24"/>
+        </w:rPr>
+        <w:t>Publicidad:</w:t>
+      </w:r>
+    </w:p>
+    <w:p>
+      <w:pPr>
+        <w:rPr>
+          <w:rFonts w:ascii="Arial" w:hAnsi="Arial" w:cs="Arial"/>
+          <w:bCs/>
+          <w:sz w:val="24"/>
+          <w:szCs w:val="24"/>
+        </w:rPr>
+      </w:pPr>
+      <w:r>
+        <w:rPr>
+          <w:rFonts w:ascii="Arial" w:hAnsi="Arial" w:cs="Arial"/>
+          <w:bCs/>
+          <w:sz w:val="24"/>
+          <w:szCs w:val="24"/>
+        </w:rPr>
+        <w:t>Otra forma de generar dinero es mediante publicidades, las cuales estarán presentes dentro del juego. La idea principal es que haya publicidades en forma de video.</w:t>
+      </w:r>
+    </w:p>
+    <w:p>
+      <w:pPr>
+        <w:rPr>
+          <w:rFonts w:ascii="Arial" w:hAnsi="Arial" w:cs="Arial"/>
+          <w:bCs/>
+          <w:sz w:val="24"/>
+          <w:szCs w:val="24"/>
+        </w:rPr>
+      </w:pPr>
+      <w:r>
+        <w:rPr>
+          <w:rFonts w:ascii="Arial" w:hAnsi="Arial" w:cs="Arial"/>
+          <w:bCs/>
+          <w:i/>
+          <w:sz w:val="24"/>
+          <w:szCs w:val="24"/>
+        </w:rPr>
+        <w:t>Método 1:</w:t>
+      </w:r>
+      <w:r>
+        <w:rPr>
+          <w:rFonts w:ascii="Arial" w:hAnsi="Arial" w:cs="Arial"/>
+          <w:bCs/>
+          <w:sz w:val="24"/>
+          <w:szCs w:val="24"/>
+        </w:rPr>
+        <w:t xml:space="preserve"> </w:t>
+      </w:r>
+      <w:r>
+        <w:rPr>
+          <w:rFonts w:ascii="Arial" w:hAnsi="Arial" w:cs="Arial"/>
+          <w:bCs/>
+          <w:sz w:val="24"/>
+          <w:szCs w:val="24"/>
+        </w:rPr>
+        <w:t>Uno de los videos sería para obtener una mayor recompensa de la ya obtenida. Por ejemplo, al term</w:t>
+      </w:r>
+      <w:r>
+        <w:rPr>
+          <w:rFonts w:ascii="Arial" w:hAnsi="Arial" w:cs="Arial"/>
+          <w:bCs/>
+          <w:sz w:val="24"/>
+          <w:szCs w:val="24"/>
+        </w:rPr>
+        <w:t>inar un nivel, se obtienen 500 g</w:t>
+      </w:r>
+      <w:r>
+        <w:rPr>
+          <w:rFonts w:ascii="Arial" w:hAnsi="Arial" w:cs="Arial"/>
+          <w:bCs/>
+          <w:sz w:val="24"/>
+          <w:szCs w:val="24"/>
+        </w:rPr>
+        <w:t>lóbulos blancos, y al mirar el video</w:t>
+      </w:r>
+      <w:r>
+        <w:rPr>
+          <w:rFonts w:ascii="Arial" w:hAnsi="Arial" w:cs="Arial"/>
+          <w:bCs/>
+          <w:sz w:val="24"/>
+          <w:szCs w:val="24"/>
+        </w:rPr>
+        <w:t xml:space="preserve"> </w:t>
+      </w:r>
+      <w:r>
+        <w:rPr>
+          <w:rFonts w:ascii="Arial" w:hAnsi="Arial" w:cs="Arial"/>
+          <w:bCs/>
+          <w:sz w:val="24"/>
+          <w:szCs w:val="24"/>
+        </w:rPr>
+        <w:t xml:space="preserve">se obtendrá una recompensa de 1000 glóbulos blancos. La duración de este video sería de 30 segundos y no se podrá saltear. </w:t>
+      </w:r>
+    </w:p>
+    <w:p>
+      <w:pPr>
+        <w:rPr>
+          <w:rFonts w:ascii="Arial" w:hAnsi="Arial" w:cs="Arial"/>
+          <w:bCs/>
+          <w:sz w:val="24"/>
+          <w:szCs w:val="24"/>
+        </w:rPr>
+      </w:pPr>
+      <w:r>
+        <w:rPr>
+          <w:rFonts w:ascii="Arial" w:hAnsi="Arial" w:cs="Arial"/>
+          <w:bCs/>
+          <w:i/>
+          <w:sz w:val="24"/>
+          <w:szCs w:val="24"/>
+        </w:rPr>
+        <w:t>Método 2:</w:t>
+      </w:r>
+      <w:r>
+        <w:rPr>
+          <w:rFonts w:ascii="Arial" w:hAnsi="Arial" w:cs="Arial"/>
+          <w:b/>
+          <w:bCs/>
+          <w:sz w:val="24"/>
+          <w:szCs w:val="24"/>
+        </w:rPr>
+        <w:t xml:space="preserve"> </w:t>
+      </w:r>
+      <w:r>
+        <w:rPr>
+          <w:rFonts w:ascii="Arial" w:hAnsi="Arial" w:cs="Arial"/>
+          <w:bCs/>
+          <w:sz w:val="24"/>
+          <w:szCs w:val="24"/>
+        </w:rPr>
+        <w:t>Otra forma de presentar un video sería un video de 30 segundos al terminar un nivel, o al morir, y que se pueda saltear pasados 5 segundos. Como la mayoría de publicidades de YouTube.</w:t>
+      </w:r>
+    </w:p>
+    <w:p>
+      <w:pPr>
+        <w:rPr>
+          <w:rFonts w:ascii="Arial" w:hAnsi="Arial" w:cs="Arial"/>
+          <w:bCs/>
+          <w:sz w:val="24"/>
+          <w:szCs w:val="24"/>
+        </w:rPr>
+      </w:pPr>
+      <w:r>
+        <w:rPr>
+          <w:rFonts w:ascii="Arial" w:hAnsi="Arial" w:cs="Arial"/>
+          <w:bCs/>
+          <w:sz w:val="24"/>
+          <w:szCs w:val="24"/>
+        </w:rPr>
+        <w:t>En ambos casos, al pulsar sobre la publicidad, llevará al usuario a un link de la empresa dueño de la publicidad.</w:t>
+      </w:r>
+      <w:bookmarkStart w:id="0" w:name="_GoBack"/>
+      <w:bookmarkEnd w:id="0"/>
+    </w:p>
+    <w:p>
+      <w:pPr>
+        <w:rPr>
+          <w:rFonts w:ascii="Arial" w:hAnsi="Arial" w:cs="Arial"/>
+          <w:bCs/>
+          <w:sz w:val="24"/>
+          <w:szCs w:val="24"/>
+        </w:rPr>
+      </w:pPr>
+    </w:p>
+    <w:p>
+      <w:pPr>
+        <w:rPr>
+          <w:rFonts w:ascii="Arial" w:hAnsi="Arial" w:cs="Arial"/>
+          <w:bCs/>
+          <w:sz w:val="24"/>
+          <w:szCs w:val="24"/>
+        </w:rPr>
+      </w:pPr>
+    </w:p>
+    <w:p>
+      <w:pPr>
+        <w:rPr>
+          <w:rFonts w:ascii="Arial" w:hAnsi="Arial" w:cs="Arial"/>
+          <w:bCs/>
+          <w:sz w:val="24"/>
+          <w:szCs w:val="24"/>
+        </w:rPr>
+      </w:pPr>
     </w:p>
     <w:sectPr>
       <w:pgSz w:w="11906" w:h="16838"/>
@@ -357,7 +559,7 @@
 </file>
 
 <file path=word/numbering.xml><?xml version="1.0" encoding="utf-8"?>
-<w:numbering xmlns:wpc="http://schemas.microsoft.com/office/word/2010/wordprocessingCanvas" xmlns:cx="http://schemas.microsoft.com/office/drawing/2014/chartex" xmlns:cx1="http://schemas.microsoft.com/office/drawing/2015/9/8/chartex" xmlns:cx2="http://schemas.microsoft.com/office/drawing/2015/10/21/chartex" xmlns:cx3="http://schemas.microsoft.com/office/drawing/2016/5/9/chartex" xmlns:cx4="http://schemas.microsoft.com/office/drawing/2016/5/10/chartex" xmlns:cx5="http://schemas.microsoft.com/office/drawing/2016/5/11/chartex" xmlns:cx6="http://schemas.microsoft.com/office/drawing/2016/5/12/chartex" xmlns:cx7="http://schemas.microsoft.com/office/drawing/2016/5/13/chartex" xmlns:cx8="http://schemas.microsoft.com/office/drawing/2016/5/14/chartex" xmlns:mc="http://schemas.openxmlformats.org/markup-compatibility/2006" xmlns:aink="http://schemas.microsoft.com/office/drawing/2016/ink" xmlns:am3d="http://schemas.microsoft.com/office/drawing/2017/model3d" xmlns:o="urn:schemas-microsoft-com:office:office" xmlns:r="http://schemas.openxmlformats.org/officeDocument/2006/relationships" xmlns:m="http://schemas.openxmlformats.org/officeDocument/2006/math" xmlns:v="urn:schemas-microsoft-com:vml" xmlns:wp14="http://schemas.microsoft.com/office/word/2010/wordprocessingDrawing" xmlns:wp="http://schemas.openxmlformats.org/drawingml/2006/wordprocessingDrawing" xmlns:w10="urn:schemas-microsoft-com:office:word" xmlns:w="http://schemas.openxmlformats.org/wordprocessingml/2006/main" xmlns:w14="http://schemas.microsoft.com/office/word/2010/wordml" xmlns:w15="http://schemas.microsoft.com/office/word/2012/wordml" xmlns:w16cex="http://schemas.microsoft.com/office/word/2018/wordml/cex" xmlns:w16cid="http://schemas.microsoft.com/office/word/2016/wordml/cid" xmlns:w16="http://schemas.microsoft.com/office/word/2018/wordml" xmlns:w16se="http://schemas.microsoft.com/office/word/2015/wordml/symex" xmlns:wpg="http://schemas.microsoft.com/office/word/2010/wordprocessingGroup" xmlns:wpi="http://schemas.microsoft.com/office/word/2010/wordprocessingInk" xmlns:wne="http://schemas.microsoft.com/office/word/2006/wordml" xmlns:wps="http://schemas.microsoft.com/office/word/2010/wordprocessingShape" mc:Ignorable="w14 w15 w16se w16cid w16 w16cex wp14">
+<w:numbering xmlns:wpc="http://schemas.microsoft.com/office/word/2010/wordprocessingCanvas" xmlns:cx="http://schemas.microsoft.com/office/drawing/2014/chartex" xmlns:mc="http://schemas.openxmlformats.org/markup-compatibility/2006" xmlns:o="urn:schemas-microsoft-com:office:office" xmlns:r="http://schemas.openxmlformats.org/officeDocument/2006/relationships" xmlns:m="http://schemas.openxmlformats.org/officeDocument/2006/math" xmlns:v="urn:schemas-microsoft-com:vml" xmlns:wp14="http://schemas.microsoft.com/office/word/2010/wordprocessingDrawing" xmlns:wp="http://schemas.openxmlformats.org/drawingml/2006/wordprocessingDrawing" xmlns:w10="urn:schemas-microsoft-com:office:word" xmlns:w="http://schemas.openxmlformats.org/wordprocessingml/2006/main" xmlns:w14="http://schemas.microsoft.com/office/word/2010/wordml" xmlns:w15="http://schemas.microsoft.com/office/word/2012/wordml" xmlns:w16se="http://schemas.microsoft.com/office/word/2015/wordml/symex" xmlns:wpg="http://schemas.microsoft.com/office/word/2010/wordprocessingGroup" xmlns:wpi="http://schemas.microsoft.com/office/word/2010/wordprocessingInk" xmlns:wne="http://schemas.microsoft.com/office/word/2006/wordml" xmlns:wps="http://schemas.microsoft.com/office/word/2010/wordprocessingShape" mc:Ignorable="w14 w15 w16se wp14">
   <w:abstractNum w:abstractNumId="0" w15:restartNumberingAfterBreak="0">
     <w:nsid w:val="2B290B4E"/>
     <w:multiLevelType w:val="hybridMultilevel"/>
@@ -477,7 +679,7 @@
 </file>
 
 <file path=word/styles.xml><?xml version="1.0" encoding="utf-8"?>
-<w:styles xmlns:mc="http://schemas.openxmlformats.org/markup-compatibility/2006" xmlns:r="http://schemas.openxmlformats.org/officeDocument/2006/relationships" xmlns:w="http://schemas.openxmlformats.org/wordprocessingml/2006/main" xmlns:w14="http://schemas.microsoft.com/office/word/2010/wordml" xmlns:w15="http://schemas.microsoft.com/office/word/2012/wordml" xmlns:w16cex="http://schemas.microsoft.com/office/word/2018/wordml/cex" xmlns:w16cid="http://schemas.microsoft.com/office/word/2016/wordml/cid" xmlns:w16="http://schemas.microsoft.com/office/word/2018/wordml" xmlns:w16se="http://schemas.microsoft.com/office/word/2015/wordml/symex" mc:Ignorable="w14 w15 w16se w16cid w16 w16cex">
+<w:styles xmlns:mc="http://schemas.openxmlformats.org/markup-compatibility/2006" xmlns:r="http://schemas.openxmlformats.org/officeDocument/2006/relationships" xmlns:w="http://schemas.openxmlformats.org/wordprocessingml/2006/main" xmlns:w14="http://schemas.microsoft.com/office/word/2010/wordml" xmlns:w15="http://schemas.microsoft.com/office/word/2012/wordml" xmlns:w16se="http://schemas.microsoft.com/office/word/2015/wordml/symex" mc:Ignorable="w14 w15 w16se">
   <w:docDefaults>
     <w:rPrDefault>
       <w:rPr>
@@ -493,7 +695,7 @@
       </w:pPr>
     </w:pPrDefault>
   </w:docDefaults>
-  <w:latentStyles w:defLockedState="0" w:defUIPriority="99" w:defSemiHidden="0" w:defUnhideWhenUsed="0" w:defQFormat="0" w:count="376">
+  <w:latentStyles w:defLockedState="0" w:defUIPriority="99" w:defSemiHidden="0" w:defUnhideWhenUsed="0" w:defQFormat="0" w:count="371">
     <w:lsdException w:name="Normal" w:uiPriority="0" w:qFormat="1"/>
     <w:lsdException w:name="heading 1" w:uiPriority="9" w:qFormat="1"/>
     <w:lsdException w:name="heading 2" w:semiHidden="1" w:uiPriority="9" w:unhideWhenUsed="1" w:qFormat="1"/>
@@ -865,23 +1067,18 @@
     <w:lsdException w:name="List Table 5 Dark Accent 6" w:uiPriority="50"/>
     <w:lsdException w:name="List Table 6 Colorful Accent 6" w:uiPriority="51"/>
     <w:lsdException w:name="List Table 7 Colorful Accent 6" w:uiPriority="52"/>
-    <w:lsdException w:name="Mention" w:semiHidden="1" w:unhideWhenUsed="1"/>
-    <w:lsdException w:name="Smart Hyperlink" w:semiHidden="1" w:unhideWhenUsed="1"/>
-    <w:lsdException w:name="Hashtag" w:semiHidden="1" w:unhideWhenUsed="1"/>
-    <w:lsdException w:name="Unresolved Mention" w:semiHidden="1" w:unhideWhenUsed="1"/>
-    <w:lsdException w:name="Smart Link" w:semiHidden="1" w:unhideWhenUsed="1"/>
   </w:latentStyles>
   <w:style w:type="paragraph" w:default="1" w:styleId="Normal">
     <w:name w:val="Normal"/>
     <w:qFormat/>
   </w:style>
-  <w:style w:type="character" w:default="1" w:styleId="DefaultParagraphFont">
+  <w:style w:type="character" w:default="1" w:styleId="Fuentedeprrafopredeter">
     <w:name w:val="Default Paragraph Font"/>
     <w:uiPriority w:val="1"/>
     <w:semiHidden/>
     <w:unhideWhenUsed/>
   </w:style>
-  <w:style w:type="table" w:default="1" w:styleId="TableNormal">
+  <w:style w:type="table" w:default="1" w:styleId="Tablanormal">
     <w:name w:val="Normal Table"/>
     <w:uiPriority w:val="99"/>
     <w:semiHidden/>
@@ -896,15 +1093,15 @@
       </w:tblCellMar>
     </w:tblPr>
   </w:style>
-  <w:style w:type="numbering" w:default="1" w:styleId="NoList">
+  <w:style w:type="numbering" w:default="1" w:styleId="Sinlista">
     <w:name w:val="No List"/>
     <w:uiPriority w:val="99"/>
     <w:semiHidden/>
     <w:unhideWhenUsed/>
   </w:style>
-  <w:style w:type="character" w:styleId="Emphasis">
+  <w:style w:type="character" w:styleId="nfasis">
     <w:name w:val="Emphasis"/>
-    <w:basedOn w:val="DefaultParagraphFont"/>
+    <w:basedOn w:val="Fuentedeprrafopredeter"/>
     <w:uiPriority w:val="20"/>
     <w:qFormat/>
     <w:rsid w:val="00C402DD"/>
@@ -913,7 +1110,7 @@
       <w:iCs/>
     </w:rPr>
   </w:style>
-  <w:style w:type="paragraph" w:styleId="ListParagraph">
+  <w:style w:type="paragraph" w:styleId="Prrafodelista">
     <w:name w:val="List Paragraph"/>
     <w:basedOn w:val="Normal"/>
     <w:uiPriority w:val="34"/>

</xml_diff>